<commit_message>
Use html_to_wordml instead of style2.xslt
</commit_message>
<xml_diff>
--- a/templates/overview.docx
+++ b/templates/overview.docx
@@ -46,6 +46,58 @@
       </w:r>
       <w:r>
         <w:t xml:space="preserve"> Answer 3</w:t>
+      </w:r>
+    </w:p>
+    <w:p>
+      <w:pPr>
+        <w:rPr>
+          <w:rStyle w:val="h1"/>
+        </w:rPr>
+      </w:pPr>
+      <w:r>
+        <w:rPr>
+          <w:rStyle w:val="h1"/>
+        </w:rPr>
+        <w:t>H1</w:t>
+      </w:r>
+    </w:p>
+    <w:p>
+      <w:pPr>
+        <w:rPr>
+          <w:rStyle w:val="h2"/>
+        </w:rPr>
+      </w:pPr>
+      <w:r>
+        <w:rPr>
+          <w:rStyle w:val="h2"/>
+        </w:rPr>
+        <w:t>H2</w:t>
+      </w:r>
+    </w:p>
+    <w:p>
+      <w:pPr>
+        <w:rPr>
+          <w:rStyle w:val="h3"/>
+        </w:rPr>
+      </w:pPr>
+      <w:r>
+        <w:rPr>
+          <w:rStyle w:val="h3"/>
+        </w:rPr>
+        <w:t>H3</w:t>
+      </w:r>
+    </w:p>
+    <w:p>
+      <w:pPr>
+        <w:rPr>
+          <w:rStyle w:val="h4"/>
+        </w:rPr>
+      </w:pPr>
+      <w:r>
+        <w:rPr>
+          <w:rStyle w:val="h4"/>
+        </w:rPr>
+        <w:t>H4</w:t>
       </w:r>
       <w:bookmarkStart w:id="0" w:name="_GoBack"/>
       <w:bookmarkEnd w:id="0"/>
@@ -559,6 +611,7 @@
   <w:style w:type="character" w:default="1" w:styleId="DefaultParagraphFont">
     <w:name w:val="Default Paragraph Font"/>
     <w:uiPriority w:val="1"/>
+    <w:semiHidden/>
     <w:unhideWhenUsed/>
   </w:style>
   <w:style w:type="table" w:default="1" w:styleId="TableNormal">
@@ -1039,6 +1092,54 @@
       <w:smallCaps w:val="0"/>
       <w:sz w:val="22"/>
       <w:szCs w:val="22"/>
+    </w:rPr>
+  </w:style>
+  <w:style w:type="character" w:customStyle="1" w:styleId="h1">
+    <w:name w:val="h1"/>
+    <w:basedOn w:val="DefaultParagraphFont"/>
+    <w:uiPriority w:val="1"/>
+    <w:qFormat/>
+    <w:rsid w:val="00A017D7"/>
+    <w:rPr>
+      <w:rFonts w:ascii="Arial" w:hAnsi="Arial"/>
+      <w:b/>
+      <w:sz w:val="40"/>
+    </w:rPr>
+  </w:style>
+  <w:style w:type="character" w:customStyle="1" w:styleId="h2">
+    <w:name w:val="h2"/>
+    <w:basedOn w:val="h1"/>
+    <w:uiPriority w:val="1"/>
+    <w:qFormat/>
+    <w:rsid w:val="00A017D7"/>
+    <w:rPr>
+      <w:rFonts w:ascii="Arial" w:hAnsi="Arial"/>
+      <w:b/>
+      <w:sz w:val="32"/>
+    </w:rPr>
+  </w:style>
+  <w:style w:type="character" w:customStyle="1" w:styleId="h3">
+    <w:name w:val="h3"/>
+    <w:basedOn w:val="h1"/>
+    <w:uiPriority w:val="1"/>
+    <w:qFormat/>
+    <w:rsid w:val="00A017D7"/>
+    <w:rPr>
+      <w:rFonts w:ascii="Arial" w:hAnsi="Arial"/>
+      <w:b/>
+      <w:sz w:val="28"/>
+    </w:rPr>
+  </w:style>
+  <w:style w:type="character" w:customStyle="1" w:styleId="h4">
+    <w:name w:val="h4"/>
+    <w:basedOn w:val="h3"/>
+    <w:uiPriority w:val="1"/>
+    <w:qFormat/>
+    <w:rsid w:val="00A017D7"/>
+    <w:rPr>
+      <w:rFonts w:ascii="Arial" w:hAnsi="Arial"/>
+      <w:b/>
+      <w:sz w:val="24"/>
     </w:rPr>
   </w:style>
 </w:styles>
@@ -1419,6 +1520,7 @@
   <w:style w:type="character" w:default="1" w:styleId="DefaultParagraphFont">
     <w:name w:val="Default Paragraph Font"/>
     <w:uiPriority w:val="1"/>
+    <w:semiHidden/>
     <w:unhideWhenUsed/>
   </w:style>
   <w:style w:type="table" w:default="1" w:styleId="TableNormal">
@@ -1899,6 +2001,54 @@
       <w:smallCaps w:val="0"/>
       <w:sz w:val="22"/>
       <w:szCs w:val="22"/>
+    </w:rPr>
+  </w:style>
+  <w:style w:type="character" w:customStyle="1" w:styleId="h1">
+    <w:name w:val="h1"/>
+    <w:basedOn w:val="DefaultParagraphFont"/>
+    <w:uiPriority w:val="1"/>
+    <w:qFormat/>
+    <w:rsid w:val="00A017D7"/>
+    <w:rPr>
+      <w:rFonts w:ascii="Arial" w:hAnsi="Arial"/>
+      <w:b/>
+      <w:sz w:val="40"/>
+    </w:rPr>
+  </w:style>
+  <w:style w:type="character" w:customStyle="1" w:styleId="h2">
+    <w:name w:val="h2"/>
+    <w:basedOn w:val="h1"/>
+    <w:uiPriority w:val="1"/>
+    <w:qFormat/>
+    <w:rsid w:val="00A017D7"/>
+    <w:rPr>
+      <w:rFonts w:ascii="Arial" w:hAnsi="Arial"/>
+      <w:b/>
+      <w:sz w:val="32"/>
+    </w:rPr>
+  </w:style>
+  <w:style w:type="character" w:customStyle="1" w:styleId="h3">
+    <w:name w:val="h3"/>
+    <w:basedOn w:val="h1"/>
+    <w:uiPriority w:val="1"/>
+    <w:qFormat/>
+    <w:rsid w:val="00A017D7"/>
+    <w:rPr>
+      <w:rFonts w:ascii="Arial" w:hAnsi="Arial"/>
+      <w:b/>
+      <w:sz w:val="28"/>
+    </w:rPr>
+  </w:style>
+  <w:style w:type="character" w:customStyle="1" w:styleId="h4">
+    <w:name w:val="h4"/>
+    <w:basedOn w:val="h3"/>
+    <w:uiPriority w:val="1"/>
+    <w:qFormat/>
+    <w:rsid w:val="00A017D7"/>
+    <w:rPr>
+      <w:rFonts w:ascii="Arial" w:hAnsi="Arial"/>
+      <w:b/>
+      <w:sz w:val="24"/>
     </w:rPr>
   </w:style>
 </w:styles>

</xml_diff>